<commit_message>
Commit: Mon 09/08/2025 10:41:33.24
</commit_message>
<xml_diff>
--- a/set-up-CICD/Azure/Steps.docx
+++ b/set-up-CICD/Azure/Steps.docx
@@ -454,6 +454,23 @@
       </w:r>
       <w:r>
         <w:t> Continuously review and optimize your pipeline for efficiency, reliability, and security. </w:t>
+      </w:r>
+    </w:p>
+    <w:p/>
+    <w:p>
+      <w:r>
+        <w:t xml:space="preserve">demo-video: </w:t>
+      </w:r>
+      <w:hyperlink r:id="rId6" w:history="1">
+        <w:r>
+          <w:rPr>
+            <w:rStyle w:val="Hyperlink"/>
+          </w:rPr>
+          <w:t>https://www.youtube.com/watch?v=lC5c7MyA_Fg&amp;ab_channel=BestITCourses</w:t>
+        </w:r>
+      </w:hyperlink>
+      <w:r>
+        <w:t xml:space="preserve"> </w:t>
       </w:r>
     </w:p>
     <w:p/>
@@ -1683,6 +1700,7 @@
   <w:style w:type="character" w:default="1" w:styleId="DefaultParagraphFont">
     <w:name w:val="Default Paragraph Font"/>
     <w:uiPriority w:val="1"/>
+    <w:semiHidden/>
     <w:unhideWhenUsed/>
   </w:style>
   <w:style w:type="table" w:default="1" w:styleId="TableNormal">

</xml_diff>